<commit_message>
add soft skills section
</commit_message>
<xml_diff>
--- a/Resumes (doc & pdf)/Matthew Brown resume (1-17-19) (linked ver).docx
+++ b/Resumes (doc & pdf)/Matthew Brown resume (1-17-19) (linked ver).docx
@@ -109,21 +109,7 @@
                   <w:rStyle w:val="Hyperlink"/>
                   <w:rFonts w:asciiTheme="minorHAnsi" w:hAnsiTheme="minorHAnsi"/>
                 </w:rPr>
-                <w:t>https://github.com/matth</w:t>
-              </w:r>
-              <w:r>
-                <w:rPr>
-                  <w:rStyle w:val="Hyperlink"/>
-                  <w:rFonts w:asciiTheme="minorHAnsi" w:hAnsiTheme="minorHAnsi"/>
-                </w:rPr>
-                <w:t>e</w:t>
-              </w:r>
-              <w:r>
-                <w:rPr>
-                  <w:rStyle w:val="Hyperlink"/>
-                  <w:rFonts w:asciiTheme="minorHAnsi" w:hAnsiTheme="minorHAnsi"/>
-                </w:rPr>
-                <w:t>w-brown-mlsci/Resume</w:t>
+                <w:t>https://github.com/matthew-brown-mlsci/Resume</w:t>
               </w:r>
             </w:hyperlink>
           </w:p>
@@ -691,10 +677,10 @@
             <v:path o:extrusionok="f" gradientshapeok="t" o:connecttype="rect"/>
             <o:lock v:ext="edit" aspectratio="t"/>
           </v:shapetype>
-          <v:shape id="_x0000_i1025" type="#_x0000_t75" style="width:527.65pt;height:376.8pt" o:ole="">
+          <v:shape id="_x0000_i1025" type="#_x0000_t75" style="width:528pt;height:377.05pt" o:ole="">
             <v:imagedata r:id="rId7" o:title=""/>
           </v:shape>
-          <o:OLEObject Type="Embed" ProgID="Visio.Drawing.11" ShapeID="_x0000_i1025" DrawAspect="Content" ObjectID="_1609312277" r:id="rId8"/>
+          <o:OLEObject Type="Embed" ProgID="Visio.Drawing.11" ShapeID="_x0000_i1025" DrawAspect="Content" ObjectID="_1612338250" r:id="rId8"/>
         </w:object>
       </w:r>
     </w:p>
@@ -3650,8 +3636,6 @@
           <w:t>Development Tools</w:t>
         </w:r>
       </w:hyperlink>
-      <w:bookmarkStart w:id="0" w:name="_GoBack"/>
-      <w:bookmarkEnd w:id="0"/>
     </w:p>
     <w:p>
       <w:pPr>
@@ -3776,16 +3760,27 @@
         <w:jc w:val="center"/>
         <w:rPr>
           <w:rFonts w:asciiTheme="minorHAnsi" w:hAnsiTheme="minorHAnsi"/>
+          <w:color w:val="404040" w:themeColor="text1" w:themeTint="BF"/>
           <w:sz w:val="28"/>
         </w:rPr>
       </w:pPr>
       <w:r>
         <w:rPr>
           <w:rFonts w:asciiTheme="minorHAnsi" w:hAnsiTheme="minorHAnsi"/>
+          <w:color w:val="404040" w:themeColor="text1" w:themeTint="BF"/>
           <w:sz w:val="28"/>
           <w:highlight w:val="lightGray"/>
         </w:rPr>
-        <w:t>Technical problem solving examples</w:t>
+        <w:t>Te</w:t>
+      </w:r>
+      <w:r>
+        <w:rPr>
+          <w:rFonts w:asciiTheme="minorHAnsi" w:hAnsiTheme="minorHAnsi"/>
+          <w:color w:val="404040" w:themeColor="text1" w:themeTint="BF"/>
+          <w:sz w:val="28"/>
+          <w:highlight w:val="lightGray"/>
+        </w:rPr>
+        <w:t>chnical problem solving examples / Soft skills</w:t>
       </w:r>
     </w:p>
     <w:p>
@@ -3800,9 +3795,9 @@
     <w:p>
       <w:pPr>
         <w:rPr>
-          <w:rFonts w:asciiTheme="minorHAnsi" w:hAnsiTheme="minorHAnsi"/>
-          <w:sz w:val="20"/>
-          <w:u w:val="single"/>
+          <w:rStyle w:val="Hyperlink"/>
+          <w:rFonts w:asciiTheme="minorHAnsi" w:hAnsiTheme="minorHAnsi"/>
+          <w:sz w:val="20"/>
         </w:rPr>
       </w:pPr>
       <w:hyperlink r:id="rId15" w:history="1">
@@ -3812,18 +3807,63 @@
             <w:rFonts w:asciiTheme="minorHAnsi" w:hAnsiTheme="minorHAnsi"/>
             <w:sz w:val="20"/>
           </w:rPr>
-          <w:t>List of examples</w:t>
+          <w:t xml:space="preserve">List of </w:t>
+        </w:r>
+        <w:r>
+          <w:rPr>
+            <w:rStyle w:val="Hyperlink"/>
+            <w:rFonts w:asciiTheme="minorHAnsi" w:hAnsiTheme="minorHAnsi"/>
+            <w:sz w:val="20"/>
+          </w:rPr>
+          <w:t xml:space="preserve">technical </w:t>
+        </w:r>
+        <w:r>
+          <w:rPr>
+            <w:rStyle w:val="Hyperlink"/>
+            <w:rFonts w:asciiTheme="minorHAnsi" w:hAnsiTheme="minorHAnsi"/>
+            <w:sz w:val="20"/>
+          </w:rPr>
+          <w:t>examples</w:t>
         </w:r>
       </w:hyperlink>
     </w:p>
     <w:p>
       <w:pPr>
         <w:rPr>
+          <w:rStyle w:val="Hyperlink"/>
+          <w:rFonts w:asciiTheme="minorHAnsi" w:hAnsiTheme="minorHAnsi"/>
+          <w:sz w:val="20"/>
+        </w:rPr>
+      </w:pPr>
+      <w:hyperlink r:id="rId16" w:history="1">
+        <w:r>
+          <w:rPr>
+            <w:rStyle w:val="Hyperlink"/>
+            <w:rFonts w:asciiTheme="minorHAnsi" w:hAnsiTheme="minorHAnsi"/>
+            <w:sz w:val="20"/>
+          </w:rPr>
+          <w:t>Soft</w:t>
+        </w:r>
+      </w:hyperlink>
+      <w:r>
+        <w:rPr>
+          <w:rStyle w:val="Hyperlink"/>
+          <w:rFonts w:asciiTheme="minorHAnsi" w:hAnsiTheme="minorHAnsi"/>
+          <w:sz w:val="20"/>
+        </w:rPr>
+        <w:t xml:space="preserve"> skills</w:t>
+      </w:r>
+    </w:p>
+    <w:p>
+      <w:pPr>
+        <w:rPr>
           <w:rFonts w:asciiTheme="minorHAnsi" w:hAnsiTheme="minorHAnsi"/>
           <w:sz w:val="20"/>
           <w:u w:val="single"/>
         </w:rPr>
       </w:pPr>
+      <w:bookmarkStart w:id="0" w:name="_GoBack"/>
+      <w:bookmarkEnd w:id="0"/>
     </w:p>
     <w:p>
       <w:pPr>
@@ -3864,7 +3904,7 @@
           <w:sz w:val="20"/>
         </w:rPr>
       </w:pPr>
-      <w:hyperlink r:id="rId16" w:history="1">
+      <w:hyperlink r:id="rId17" w:history="1">
         <w:r>
           <w:rPr>
             <w:rStyle w:val="Hyperlink"/>

</xml_diff>

<commit_message>
Added soft skills section to resume (linked)
</commit_message>
<xml_diff>
--- a/Resumes (doc & pdf)/Matthew Brown resume (1-17-19) (linked ver).docx
+++ b/Resumes (doc & pdf)/Matthew Brown resume (1-17-19) (linked ver).docx
@@ -680,7 +680,7 @@
           <v:shape id="_x0000_i1025" type="#_x0000_t75" style="width:528pt;height:377.05pt" o:ole="">
             <v:imagedata r:id="rId7" o:title=""/>
           </v:shape>
-          <o:OLEObject Type="Embed" ProgID="Visio.Drawing.11" ShapeID="_x0000_i1025" DrawAspect="Content" ObjectID="_1612338250" r:id="rId8"/>
+          <o:OLEObject Type="Embed" ProgID="Visio.Drawing.11" ShapeID="_x0000_i1025" DrawAspect="Content" ObjectID="_1612338558" r:id="rId8"/>
         </w:object>
       </w:r>
     </w:p>
@@ -3830,9 +3830,9 @@
     <w:p>
       <w:pPr>
         <w:rPr>
-          <w:rStyle w:val="Hyperlink"/>
-          <w:rFonts w:asciiTheme="minorHAnsi" w:hAnsiTheme="minorHAnsi"/>
-          <w:sz w:val="20"/>
+          <w:rFonts w:asciiTheme="minorHAnsi" w:hAnsiTheme="minorHAnsi"/>
+          <w:sz w:val="20"/>
+          <w:u w:val="single"/>
         </w:rPr>
       </w:pPr>
       <w:hyperlink r:id="rId16" w:history="1">
@@ -3842,26 +3842,9 @@
             <w:rFonts w:asciiTheme="minorHAnsi" w:hAnsiTheme="minorHAnsi"/>
             <w:sz w:val="20"/>
           </w:rPr>
-          <w:t>Soft</w:t>
+          <w:t>Soft skills</w:t>
         </w:r>
       </w:hyperlink>
-      <w:r>
-        <w:rPr>
-          <w:rStyle w:val="Hyperlink"/>
-          <w:rFonts w:asciiTheme="minorHAnsi" w:hAnsiTheme="minorHAnsi"/>
-          <w:sz w:val="20"/>
-        </w:rPr>
-        <w:t xml:space="preserve"> skills</w:t>
-      </w:r>
-    </w:p>
-    <w:p>
-      <w:pPr>
-        <w:rPr>
-          <w:rFonts w:asciiTheme="minorHAnsi" w:hAnsiTheme="minorHAnsi"/>
-          <w:sz w:val="20"/>
-          <w:u w:val="single"/>
-        </w:rPr>
-      </w:pPr>
       <w:bookmarkStart w:id="0" w:name="_GoBack"/>
       <w:bookmarkEnd w:id="0"/>
     </w:p>

</xml_diff>